<commit_message>
Finished function calculation of arithmetic and triganometric
Finished function calculation of arithmetic and triganometric
</commit_message>
<xml_diff>
--- a/декомпозиция.docx
+++ b/декомпозиция.docx
@@ -9,9 +9,6 @@
     </w:p>
     <w:p>
       <w:r>
-        <w:rPr>
-          <w:lang w:val="en-US"/>
-        </w:rPr>
         <w:t xml:space="preserve">2 </w:t>
       </w:r>
       <w:r>
@@ -31,15 +28,146 @@
       </w:r>
     </w:p>
     <w:p>
-      <w:pPr>
+      <w:r>
+        <w:t xml:space="preserve">3 </w:t>
+      </w:r>
+      <w:r>
+        <w:t xml:space="preserve">Создаем единую функцию для выполнения всех арифметических операций из прошлого. </w:t>
+      </w:r>
+    </w:p>
+    <w:p>
+      <w:r>
+        <w:tab/>
+        <w:t xml:space="preserve">3.1 Меняем механику работы экранов. Второе текстовое </w:t>
+      </w:r>
+      <w:proofErr w:type="gramStart"/>
+      <w:r>
+        <w:t>поле  экран</w:t>
+      </w:r>
+      <w:proofErr w:type="gramEnd"/>
+      <w:r>
+        <w:t xml:space="preserve"> служит для отображения последних операций, первое для ввода и вывода чисел. </w:t>
+      </w:r>
+    </w:p>
+    <w:p>
+      <w:pPr>
+        <w:pStyle w:val="a4"/>
+        <w:numPr>
+          <w:ilvl w:val="0"/>
+          <w:numId w:val="2"/>
+        </w:numPr>
+      </w:pPr>
+      <w:r>
+        <w:t>Создаем функции калькулятора</w:t>
+      </w:r>
+    </w:p>
+    <w:p>
+      <w:pPr>
+        <w:pStyle w:val="a3"/>
+        <w:numPr>
+          <w:ilvl w:val="1"/>
+          <w:numId w:val="2"/>
+        </w:numPr>
+        <w:spacing w:before="0" w:beforeAutospacing="0" w:after="0" w:afterAutospacing="0"/>
+        <w:ind w:left="426" w:hanging="33"/>
+        <w:textAlignment w:val="baseline"/>
         <w:rPr>
-          <w:lang w:val="en-US"/>
+          <w:rFonts w:asciiTheme="minorHAnsi" w:eastAsiaTheme="minorHAnsi" w:hAnsiTheme="minorHAnsi" w:cstheme="minorBidi"/>
+          <w:sz w:val="22"/>
+          <w:szCs w:val="22"/>
+          <w:lang w:eastAsia="en-US"/>
         </w:rPr>
       </w:pPr>
       <w:r>
-        <w:t xml:space="preserve">3 </w:t>
-      </w:r>
+        <w:rPr>
+          <w:rFonts w:asciiTheme="minorHAnsi" w:eastAsiaTheme="minorHAnsi" w:hAnsiTheme="minorHAnsi" w:cstheme="minorBidi"/>
+          <w:sz w:val="22"/>
+          <w:szCs w:val="22"/>
+          <w:lang w:eastAsia="en-US"/>
+        </w:rPr>
+        <w:t xml:space="preserve">Логарифм: десятичный и </w:t>
+      </w:r>
+      <w:r>
+        <w:rPr>
+          <w:rFonts w:asciiTheme="minorHAnsi" w:eastAsiaTheme="minorHAnsi" w:hAnsiTheme="minorHAnsi" w:cstheme="minorBidi"/>
+          <w:sz w:val="22"/>
+          <w:szCs w:val="22"/>
+          <w:lang w:eastAsia="en-US"/>
+        </w:rPr>
+        <w:t xml:space="preserve">двоичный, Синус, </w:t>
+      </w:r>
+      <w:r>
+        <w:rPr>
+          <w:rFonts w:asciiTheme="minorHAnsi" w:eastAsiaTheme="minorHAnsi" w:hAnsiTheme="minorHAnsi" w:cstheme="minorBidi"/>
+          <w:sz w:val="22"/>
+          <w:szCs w:val="22"/>
+          <w:lang w:eastAsia="en-US"/>
+        </w:rPr>
+        <w:t>Котангенс</w:t>
+      </w:r>
+      <w:r>
+        <w:rPr>
+          <w:rFonts w:asciiTheme="minorHAnsi" w:eastAsiaTheme="minorHAnsi" w:hAnsiTheme="minorHAnsi" w:cstheme="minorBidi"/>
+          <w:sz w:val="22"/>
+          <w:szCs w:val="22"/>
+          <w:lang w:eastAsia="en-US"/>
+        </w:rPr>
+        <w:t xml:space="preserve">, </w:t>
+      </w:r>
+      <w:r>
+        <w:rPr>
+          <w:rFonts w:asciiTheme="minorHAnsi" w:eastAsiaTheme="minorHAnsi" w:hAnsiTheme="minorHAnsi" w:cstheme="minorBidi"/>
+          <w:sz w:val="22"/>
+          <w:szCs w:val="22"/>
+          <w:lang w:eastAsia="en-US"/>
+        </w:rPr>
+        <w:t xml:space="preserve">Вывод числа </w:t>
+      </w:r>
+      <w:proofErr w:type="spellStart"/>
+      <w:r>
+        <w:rPr>
+          <w:rFonts w:asciiTheme="minorHAnsi" w:eastAsiaTheme="minorHAnsi" w:hAnsiTheme="minorHAnsi" w:cstheme="minorBidi"/>
+          <w:sz w:val="22"/>
+          <w:szCs w:val="22"/>
+          <w:lang w:eastAsia="en-US"/>
+        </w:rPr>
+        <w:t>Pi</w:t>
+      </w:r>
+      <w:proofErr w:type="spellEnd"/>
     </w:p>
+    <w:p>
+      <w:pPr>
+        <w:pStyle w:val="a3"/>
+        <w:spacing w:before="0" w:beforeAutospacing="0" w:after="0" w:afterAutospacing="0"/>
+        <w:ind w:left="426"/>
+        <w:textAlignment w:val="baseline"/>
+        <w:rPr>
+          <w:rFonts w:asciiTheme="minorHAnsi" w:eastAsiaTheme="minorHAnsi" w:hAnsiTheme="minorHAnsi" w:cstheme="minorBidi"/>
+          <w:sz w:val="22"/>
+          <w:szCs w:val="22"/>
+          <w:lang w:eastAsia="en-US"/>
+        </w:rPr>
+      </w:pPr>
+      <w:r>
+        <w:rPr>
+          <w:rFonts w:asciiTheme="minorHAnsi" w:eastAsiaTheme="minorHAnsi" w:hAnsiTheme="minorHAnsi" w:cstheme="minorBidi"/>
+          <w:sz w:val="22"/>
+          <w:szCs w:val="22"/>
+          <w:lang w:eastAsia="en-US"/>
+        </w:rPr>
+        <w:t xml:space="preserve">4.2 </w:t>
+      </w:r>
+      <w:r>
+        <w:rPr>
+          <w:rFonts w:asciiTheme="minorHAnsi" w:eastAsiaTheme="minorHAnsi" w:hAnsiTheme="minorHAnsi" w:cstheme="minorBidi"/>
+          <w:sz w:val="22"/>
+          <w:szCs w:val="22"/>
+          <w:lang w:eastAsia="en-US"/>
+        </w:rPr>
+        <w:t>Разделение числа на простые множители</w:t>
+      </w:r>
+    </w:p>
+    <w:p/>
     <w:sectPr>
       <w:pgSz w:w="11906" w:h="16838"/>
       <w:pgMar w:top="1134" w:right="850" w:bottom="1134" w:left="1701" w:header="708" w:footer="708" w:gutter="0"/>
@@ -48,6 +176,303 @@
     </w:sectPr>
   </w:body>
 </w:document>
+</file>
+
+<file path=word/numbering.xml><?xml version="1.0" encoding="utf-8"?>
+<w:numbering xmlns:wpc="http://schemas.microsoft.com/office/word/2010/wordprocessingCanvas" xmlns:cx="http://schemas.microsoft.com/office/drawing/2014/chartex" xmlns:cx1="http://schemas.microsoft.com/office/drawing/2015/9/8/chartex" xmlns:cx2="http://schemas.microsoft.com/office/drawing/2015/10/21/chartex" xmlns:cx3="http://schemas.microsoft.com/office/drawing/2016/5/9/chartex" xmlns:cx4="http://schemas.microsoft.com/office/drawing/2016/5/10/chartex" xmlns:cx5="http://schemas.microsoft.com/office/drawing/2016/5/11/chartex" xmlns:cx6="http://schemas.microsoft.com/office/drawing/2016/5/12/chartex" xmlns:cx7="http://schemas.microsoft.com/office/drawing/2016/5/13/chartex" xmlns:cx8="http://schemas.microsoft.com/office/drawing/2016/5/14/chartex" xmlns:mc="http://schemas.openxmlformats.org/markup-compatibility/2006" xmlns:aink="http://schemas.microsoft.com/office/drawing/2016/ink" xmlns:am3d="http://schemas.microsoft.com/office/drawing/2017/model3d" xmlns:o="urn:schemas-microsoft-com:office:office" xmlns:r="http://schemas.openxmlformats.org/officeDocument/2006/relationships" xmlns:m="http://schemas.openxmlformats.org/officeDocument/2006/math" xmlns:v="urn:schemas-microsoft-com:vml" xmlns:wp14="http://schemas.microsoft.com/office/word/2010/wordprocessingDrawing" xmlns:wp="http://schemas.openxmlformats.org/drawingml/2006/wordprocessingDrawing" xmlns:w10="urn:schemas-microsoft-com:office:word" xmlns:w="http://schemas.openxmlformats.org/wordprocessingml/2006/main" xmlns:w14="http://schemas.microsoft.com/office/word/2010/wordml" xmlns:w15="http://schemas.microsoft.com/office/word/2012/wordml" xmlns:w16cex="http://schemas.microsoft.com/office/word/2018/wordml/cex" xmlns:w16cid="http://schemas.microsoft.com/office/word/2016/wordml/cid" xmlns:w16="http://schemas.microsoft.com/office/word/2018/wordml" xmlns:w16sdtdh="http://schemas.microsoft.com/office/word/2020/wordml/sdtdatahash" xmlns:w16se="http://schemas.microsoft.com/office/word/2015/wordml/symex" xmlns:wpg="http://schemas.microsoft.com/office/word/2010/wordprocessingGroup" xmlns:wpi="http://schemas.microsoft.com/office/word/2010/wordprocessingInk" xmlns:wne="http://schemas.microsoft.com/office/word/2006/wordml" xmlns:wps="http://schemas.microsoft.com/office/word/2010/wordprocessingShape" mc:Ignorable="w14 w15 w16se w16cid w16 w16cex w16sdtdh wp14">
+  <w:abstractNum w:abstractNumId="0" w15:restartNumberingAfterBreak="0">
+    <w:nsid w:val="425D2992"/>
+    <w:multiLevelType w:val="multilevel"/>
+    <w:tmpl w:val="28BC2D78"/>
+    <w:lvl w:ilvl="0">
+      <w:start w:val="4"/>
+      <w:numFmt w:val="decimal"/>
+      <w:lvlText w:val="%1"/>
+      <w:lvlJc w:val="left"/>
+      <w:pPr>
+        <w:ind w:left="720" w:hanging="360"/>
+      </w:pPr>
+      <w:rPr>
+        <w:rFonts w:hint="default"/>
+      </w:rPr>
+    </w:lvl>
+    <w:lvl w:ilvl="1">
+      <w:start w:val="1"/>
+      <w:numFmt w:val="decimal"/>
+      <w:isLgl/>
+      <w:lvlText w:val="%1.%2"/>
+      <w:lvlJc w:val="left"/>
+      <w:pPr>
+        <w:ind w:left="2160" w:hanging="720"/>
+      </w:pPr>
+      <w:rPr>
+        <w:rFonts w:ascii="Times New Roman" w:hAnsi="Times New Roman" w:cs="Times New Roman" w:hint="default"/>
+        <w:color w:val="auto"/>
+        <w:sz w:val="24"/>
+      </w:rPr>
+    </w:lvl>
+    <w:lvl w:ilvl="2">
+      <w:start w:val="1"/>
+      <w:numFmt w:val="decimal"/>
+      <w:isLgl/>
+      <w:lvlText w:val="%1.%2.%3"/>
+      <w:lvlJc w:val="left"/>
+      <w:pPr>
+        <w:ind w:left="3240" w:hanging="720"/>
+      </w:pPr>
+      <w:rPr>
+        <w:rFonts w:ascii="Times New Roman" w:hAnsi="Times New Roman" w:cs="Times New Roman" w:hint="default"/>
+        <w:color w:val="auto"/>
+        <w:sz w:val="24"/>
+      </w:rPr>
+    </w:lvl>
+    <w:lvl w:ilvl="3">
+      <w:start w:val="1"/>
+      <w:numFmt w:val="decimal"/>
+      <w:isLgl/>
+      <w:lvlText w:val="%1.%2.%3.%4"/>
+      <w:lvlJc w:val="left"/>
+      <w:pPr>
+        <w:ind w:left="4680" w:hanging="1080"/>
+      </w:pPr>
+      <w:rPr>
+        <w:rFonts w:ascii="Times New Roman" w:hAnsi="Times New Roman" w:cs="Times New Roman" w:hint="default"/>
+        <w:color w:val="auto"/>
+        <w:sz w:val="24"/>
+      </w:rPr>
+    </w:lvl>
+    <w:lvl w:ilvl="4">
+      <w:start w:val="1"/>
+      <w:numFmt w:val="decimal"/>
+      <w:isLgl/>
+      <w:lvlText w:val="%1.%2.%3.%4.%5"/>
+      <w:lvlJc w:val="left"/>
+      <w:pPr>
+        <w:ind w:left="6120" w:hanging="1440"/>
+      </w:pPr>
+      <w:rPr>
+        <w:rFonts w:ascii="Times New Roman" w:hAnsi="Times New Roman" w:cs="Times New Roman" w:hint="default"/>
+        <w:color w:val="auto"/>
+        <w:sz w:val="24"/>
+      </w:rPr>
+    </w:lvl>
+    <w:lvl w:ilvl="5">
+      <w:start w:val="1"/>
+      <w:numFmt w:val="decimal"/>
+      <w:isLgl/>
+      <w:lvlText w:val="%1.%2.%3.%4.%5.%6"/>
+      <w:lvlJc w:val="left"/>
+      <w:pPr>
+        <w:ind w:left="7560" w:hanging="1800"/>
+      </w:pPr>
+      <w:rPr>
+        <w:rFonts w:ascii="Times New Roman" w:hAnsi="Times New Roman" w:cs="Times New Roman" w:hint="default"/>
+        <w:color w:val="auto"/>
+        <w:sz w:val="24"/>
+      </w:rPr>
+    </w:lvl>
+    <w:lvl w:ilvl="6">
+      <w:start w:val="1"/>
+      <w:numFmt w:val="decimal"/>
+      <w:isLgl/>
+      <w:lvlText w:val="%1.%2.%3.%4.%5.%6.%7"/>
+      <w:lvlJc w:val="left"/>
+      <w:pPr>
+        <w:ind w:left="8640" w:hanging="1800"/>
+      </w:pPr>
+      <w:rPr>
+        <w:rFonts w:ascii="Times New Roman" w:hAnsi="Times New Roman" w:cs="Times New Roman" w:hint="default"/>
+        <w:color w:val="auto"/>
+        <w:sz w:val="24"/>
+      </w:rPr>
+    </w:lvl>
+    <w:lvl w:ilvl="7">
+      <w:start w:val="1"/>
+      <w:numFmt w:val="decimal"/>
+      <w:isLgl/>
+      <w:lvlText w:val="%1.%2.%3.%4.%5.%6.%7.%8"/>
+      <w:lvlJc w:val="left"/>
+      <w:pPr>
+        <w:ind w:left="10080" w:hanging="2160"/>
+      </w:pPr>
+      <w:rPr>
+        <w:rFonts w:ascii="Times New Roman" w:hAnsi="Times New Roman" w:cs="Times New Roman" w:hint="default"/>
+        <w:color w:val="auto"/>
+        <w:sz w:val="24"/>
+      </w:rPr>
+    </w:lvl>
+    <w:lvl w:ilvl="8">
+      <w:start w:val="1"/>
+      <w:numFmt w:val="decimal"/>
+      <w:isLgl/>
+      <w:lvlText w:val="%1.%2.%3.%4.%5.%6.%7.%8.%9"/>
+      <w:lvlJc w:val="left"/>
+      <w:pPr>
+        <w:ind w:left="11520" w:hanging="2520"/>
+      </w:pPr>
+      <w:rPr>
+        <w:rFonts w:ascii="Times New Roman" w:hAnsi="Times New Roman" w:cs="Times New Roman" w:hint="default"/>
+        <w:color w:val="auto"/>
+        <w:sz w:val="24"/>
+      </w:rPr>
+    </w:lvl>
+  </w:abstractNum>
+  <w:abstractNum w:abstractNumId="1" w15:restartNumberingAfterBreak="0">
+    <w:nsid w:val="4B6A783A"/>
+    <w:multiLevelType w:val="multilevel"/>
+    <w:tmpl w:val="485699C8"/>
+    <w:lvl w:ilvl="0">
+      <w:start w:val="1"/>
+      <w:numFmt w:val="bullet"/>
+      <w:lvlText w:val=""/>
+      <w:lvlJc w:val="left"/>
+      <w:pPr>
+        <w:tabs>
+          <w:tab w:val="num" w:pos="720"/>
+        </w:tabs>
+        <w:ind w:left="720" w:hanging="360"/>
+      </w:pPr>
+      <w:rPr>
+        <w:rFonts w:ascii="Symbol" w:hAnsi="Symbol" w:hint="default"/>
+        <w:sz w:val="20"/>
+      </w:rPr>
+    </w:lvl>
+    <w:lvl w:ilvl="1" w:tentative="1">
+      <w:start w:val="1"/>
+      <w:numFmt w:val="bullet"/>
+      <w:lvlText w:val="o"/>
+      <w:lvlJc w:val="left"/>
+      <w:pPr>
+        <w:tabs>
+          <w:tab w:val="num" w:pos="1440"/>
+        </w:tabs>
+        <w:ind w:left="1440" w:hanging="360"/>
+      </w:pPr>
+      <w:rPr>
+        <w:rFonts w:ascii="Courier New" w:hAnsi="Courier New" w:hint="default"/>
+        <w:sz w:val="20"/>
+      </w:rPr>
+    </w:lvl>
+    <w:lvl w:ilvl="2" w:tentative="1">
+      <w:start w:val="1"/>
+      <w:numFmt w:val="bullet"/>
+      <w:lvlText w:val=""/>
+      <w:lvlJc w:val="left"/>
+      <w:pPr>
+        <w:tabs>
+          <w:tab w:val="num" w:pos="2160"/>
+        </w:tabs>
+        <w:ind w:left="2160" w:hanging="360"/>
+      </w:pPr>
+      <w:rPr>
+        <w:rFonts w:ascii="Wingdings" w:hAnsi="Wingdings" w:hint="default"/>
+        <w:sz w:val="20"/>
+      </w:rPr>
+    </w:lvl>
+    <w:lvl w:ilvl="3" w:tentative="1">
+      <w:start w:val="1"/>
+      <w:numFmt w:val="bullet"/>
+      <w:lvlText w:val=""/>
+      <w:lvlJc w:val="left"/>
+      <w:pPr>
+        <w:tabs>
+          <w:tab w:val="num" w:pos="2880"/>
+        </w:tabs>
+        <w:ind w:left="2880" w:hanging="360"/>
+      </w:pPr>
+      <w:rPr>
+        <w:rFonts w:ascii="Wingdings" w:hAnsi="Wingdings" w:hint="default"/>
+        <w:sz w:val="20"/>
+      </w:rPr>
+    </w:lvl>
+    <w:lvl w:ilvl="4" w:tentative="1">
+      <w:start w:val="1"/>
+      <w:numFmt w:val="bullet"/>
+      <w:lvlText w:val=""/>
+      <w:lvlJc w:val="left"/>
+      <w:pPr>
+        <w:tabs>
+          <w:tab w:val="num" w:pos="3600"/>
+        </w:tabs>
+        <w:ind w:left="3600" w:hanging="360"/>
+      </w:pPr>
+      <w:rPr>
+        <w:rFonts w:ascii="Wingdings" w:hAnsi="Wingdings" w:hint="default"/>
+        <w:sz w:val="20"/>
+      </w:rPr>
+    </w:lvl>
+    <w:lvl w:ilvl="5" w:tentative="1">
+      <w:start w:val="1"/>
+      <w:numFmt w:val="bullet"/>
+      <w:lvlText w:val=""/>
+      <w:lvlJc w:val="left"/>
+      <w:pPr>
+        <w:tabs>
+          <w:tab w:val="num" w:pos="4320"/>
+        </w:tabs>
+        <w:ind w:left="4320" w:hanging="360"/>
+      </w:pPr>
+      <w:rPr>
+        <w:rFonts w:ascii="Wingdings" w:hAnsi="Wingdings" w:hint="default"/>
+        <w:sz w:val="20"/>
+      </w:rPr>
+    </w:lvl>
+    <w:lvl w:ilvl="6" w:tentative="1">
+      <w:start w:val="1"/>
+      <w:numFmt w:val="bullet"/>
+      <w:lvlText w:val=""/>
+      <w:lvlJc w:val="left"/>
+      <w:pPr>
+        <w:tabs>
+          <w:tab w:val="num" w:pos="5040"/>
+        </w:tabs>
+        <w:ind w:left="5040" w:hanging="360"/>
+      </w:pPr>
+      <w:rPr>
+        <w:rFonts w:ascii="Wingdings" w:hAnsi="Wingdings" w:hint="default"/>
+        <w:sz w:val="20"/>
+      </w:rPr>
+    </w:lvl>
+    <w:lvl w:ilvl="7" w:tentative="1">
+      <w:start w:val="1"/>
+      <w:numFmt w:val="bullet"/>
+      <w:lvlText w:val=""/>
+      <w:lvlJc w:val="left"/>
+      <w:pPr>
+        <w:tabs>
+          <w:tab w:val="num" w:pos="5760"/>
+        </w:tabs>
+        <w:ind w:left="5760" w:hanging="360"/>
+      </w:pPr>
+      <w:rPr>
+        <w:rFonts w:ascii="Wingdings" w:hAnsi="Wingdings" w:hint="default"/>
+        <w:sz w:val="20"/>
+      </w:rPr>
+    </w:lvl>
+    <w:lvl w:ilvl="8" w:tentative="1">
+      <w:start w:val="1"/>
+      <w:numFmt w:val="bullet"/>
+      <w:lvlText w:val=""/>
+      <w:lvlJc w:val="left"/>
+      <w:pPr>
+        <w:tabs>
+          <w:tab w:val="num" w:pos="6480"/>
+        </w:tabs>
+        <w:ind w:left="6480" w:hanging="360"/>
+      </w:pPr>
+      <w:rPr>
+        <w:rFonts w:ascii="Wingdings" w:hAnsi="Wingdings" w:hint="default"/>
+        <w:sz w:val="20"/>
+      </w:rPr>
+    </w:lvl>
+  </w:abstractNum>
+  <w:num w:numId="1">
+    <w:abstractNumId w:val="1"/>
+  </w:num>
+  <w:num w:numId="2">
+    <w:abstractNumId w:val="0"/>
+  </w:num>
+</w:numbering>
 </file>
 
 <file path=word/styles.xml><?xml version="1.0" encoding="utf-8"?>
@@ -476,6 +901,34 @@
     <w:semiHidden/>
     <w:unhideWhenUsed/>
   </w:style>
+  <w:style w:type="paragraph" w:styleId="a3">
+    <w:name w:val="Normal (Web)"/>
+    <w:basedOn w:val="a"/>
+    <w:uiPriority w:val="99"/>
+    <w:semiHidden/>
+    <w:unhideWhenUsed/>
+    <w:rsid w:val="00833666"/>
+    <w:pPr>
+      <w:spacing w:before="100" w:beforeAutospacing="1" w:after="100" w:afterAutospacing="1" w:line="240" w:lineRule="auto"/>
+    </w:pPr>
+    <w:rPr>
+      <w:rFonts w:ascii="Times New Roman" w:eastAsia="Times New Roman" w:hAnsi="Times New Roman" w:cs="Times New Roman"/>
+      <w:sz w:val="24"/>
+      <w:szCs w:val="24"/>
+      <w:lang w:eastAsia="ru-RU"/>
+    </w:rPr>
+  </w:style>
+  <w:style w:type="paragraph" w:styleId="a4">
+    <w:name w:val="List Paragraph"/>
+    <w:basedOn w:val="a"/>
+    <w:uiPriority w:val="34"/>
+    <w:qFormat/>
+    <w:rsid w:val="00833666"/>
+    <w:pPr>
+      <w:ind w:left="720"/>
+      <w:contextualSpacing/>
+    </w:pPr>
+  </w:style>
 </w:styles>
 </file>
 

</xml_diff>